<commit_message>
Consertando as coisas que o Ericson reclamou
</commit_message>
<xml_diff>
--- a/Documentação ESSA AQUI/08. Análise das Causas Raízes.docx
+++ b/Documentação ESSA AQUI/08. Análise das Causas Raízes.docx
@@ -15,7 +15,6 @@
         </w:rPr>
       </w:pPr>
       <w:bookmarkStart w:id="0" w:name="_m7fon0dxd34t" w:colFirst="0" w:colLast="0"/>
-      <w:bookmarkStart w:id="1" w:name="_GoBack"/>
       <w:bookmarkEnd w:id="0"/>
       <w:r>
         <w:rPr>
@@ -27,7 +26,6 @@
         <w:t>ANÁLISE DAS CAUSAS RAÍZES</w:t>
       </w:r>
     </w:p>
-    <w:bookmarkEnd w:id="1"/>
     <w:p>
       <w:pPr>
         <w:jc w:val="both"/>
@@ -40,8 +38,8 @@
           <mc:Choice Requires="wpg">
             <w:drawing>
               <wp:inline distT="114300" distB="114300" distL="114300" distR="114300">
-                <wp:extent cx="5857875" cy="3696021"/>
-                <wp:effectExtent l="0" t="0" r="123825" b="19050"/>
+                <wp:extent cx="6001758" cy="3696021"/>
+                <wp:effectExtent l="0" t="0" r="132715" b="19050"/>
                 <wp:docPr id="1" name="Agrupar 1"/>
                 <wp:cNvGraphicFramePr/>
                 <a:graphic xmlns:a="http://schemas.openxmlformats.org/drawingml/2006/main">
@@ -51,9 +49,9 @@
                       <wpg:grpSpPr>
                         <a:xfrm>
                           <a:off x="0" y="0"/>
-                          <a:ext cx="5857875" cy="3696021"/>
+                          <a:ext cx="6001758" cy="3696021"/>
                           <a:chOff x="1123950" y="620652"/>
-                          <a:chExt cx="5314835" cy="3361303"/>
+                          <a:chExt cx="5445380" cy="3361303"/>
                         </a:xfrm>
                       </wpg:grpSpPr>
                       <wpg:grpSp>
@@ -61,10 +59,10 @@
                         <wpg:cNvGrpSpPr/>
                         <wpg:grpSpPr>
                           <a:xfrm>
-                            <a:off x="5044354" y="1667675"/>
-                            <a:ext cx="1394431" cy="1075434"/>
-                            <a:chOff x="3539404" y="1420025"/>
-                            <a:chExt cx="1394431" cy="1075434"/>
+                            <a:off x="5062136" y="1498517"/>
+                            <a:ext cx="1507194" cy="1277856"/>
+                            <a:chOff x="3557186" y="1250867"/>
+                            <a:chExt cx="1507194" cy="1277856"/>
                           </a:xfrm>
                         </wpg:grpSpPr>
                         <wps:wsp>
@@ -72,8 +70,8 @@
                           <wps:cNvSpPr/>
                           <wps:spPr>
                             <a:xfrm rot="1182115">
-                              <a:off x="3539404" y="1425218"/>
-                              <a:ext cx="1394431" cy="1056615"/>
+                              <a:off x="3557186" y="1322475"/>
+                              <a:ext cx="1507194" cy="1181898"/>
                             </a:xfrm>
                             <a:prstGeom prst="round2DiagRect">
                               <a:avLst>
@@ -111,8 +109,8 @@
                           <wps:cNvSpPr txBox="1"/>
                           <wps:spPr>
                             <a:xfrm rot="1153796">
-                              <a:off x="3566713" y="1420025"/>
-                              <a:ext cx="1339190" cy="1075434"/>
+                              <a:off x="3661255" y="1250867"/>
+                              <a:ext cx="1242979" cy="1277856"/>
                             </a:xfrm>
                             <a:prstGeom prst="rect">
                               <a:avLst/>
@@ -135,17 +133,10 @@
                                 </w:pPr>
                                 <w:r>
                                   <w:rPr>
-                                    <w:color w:val="000000"/>
                                     <w:sz w:val="24"/>
+                                    <w:szCs w:val="24"/>
                                   </w:rPr>
-                                  <w:t>Dificuldade de manter a consistência de dados e acesso aos mesmos</w:t>
-                                </w:r>
-                                <w:r>
-                                  <w:rPr>
-                                    <w:color w:val="000000"/>
-                                    <w:sz w:val="24"/>
-                                  </w:rPr>
-                                  <w:t>.</w:t>
+                                  <w:t>Baixa produtividade, métodos ultrapassados e a inconsistência de informações</w:t>
                                 </w:r>
                               </w:p>
                             </w:txbxContent>
@@ -449,12 +440,12 @@
           </mc:Choice>
           <mc:Fallback>
             <w:pict>
-              <v:group id="Agrupar 1" o:spid="_x0000_s1026" style="width:461.25pt;height:291.05pt;mso-position-horizontal-relative:char;mso-position-vertical-relative:line" coordorigin="11239,6206" coordsize="53148,33613" o:gfxdata="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">
-                <v:group id="Agrupar 2" o:spid="_x0000_s1027" style="position:absolute;left:50443;top:16676;width:13944;height:10755" coordorigin="35394,14200" coordsize="13944,10754" o:gfxdata="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">
-                  <v:shape id="Retângulo: Cantos Diagonais Arredondados 3" o:spid="_x0000_s1028" style="position:absolute;left:35394;top:14252;width:13944;height:10566;rotation:1291185fd;visibility:visible;mso-wrap-style:square;v-text-anchor:middle" coordsize="1394431,1056615" o:spt="100" o:gfxdata="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" adj="-11796480,,5400" path="m427179,r828201,c1332176,,1394431,62255,1394431,139051r,490385c1394431,865360,1203176,1056615,967252,1056615r-828201,c62255,1056615,,994360,,917564l,427179c,191255,191255,,427179,xe" fillcolor="#cfe2f3">
+              <v:group id="Agrupar 1" o:spid="_x0000_s1026" style="width:472.6pt;height:291.05pt;mso-position-horizontal-relative:char;mso-position-vertical-relative:line" coordorigin="11239,6206" coordsize="54453,33613" o:gfxdata="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">
+                <v:group id="Agrupar 2" o:spid="_x0000_s1027" style="position:absolute;left:50621;top:14985;width:15072;height:12778" coordorigin="35571,12508" coordsize="15071,12778" o:gfxdata="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">
+                  <v:shape id="Retângulo: Cantos Diagonais Arredondados 3" o:spid="_x0000_s1028" style="position:absolute;left:35571;top:13224;width:15072;height:11819;rotation:1291185fd;visibility:visible;mso-wrap-style:square;v-text-anchor:middle" coordsize="1507194,1181898" o:spt="100" o:gfxdata="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" adj="-11796480,,5400" path="m477830,r873826,c1437557,,1507194,69637,1507194,155538r,548530c1507194,967966,1293262,1181898,1029364,1181898r-873826,c69637,1181898,,1112261,,1026360l,477830c,213932,213932,,477830,xe" fillcolor="#cfe2f3">
                     <v:stroke startarrowwidth="narrow" startarrowlength="short" endarrowwidth="narrow" endarrowlength="short" joinstyle="round"/>
                     <v:formulas/>
-                    <v:path arrowok="t" o:connecttype="custom" o:connectlocs="427179,0;1255380,0;1394431,139051;1394431,629436;967252,1056615;139051,1056615;0,917564;0,427179;427179,0" o:connectangles="0,0,0,0,0,0,0,0,0" textboxrect="0,0,1394431,1056615"/>
+                    <v:path arrowok="t" o:connecttype="custom" o:connectlocs="477830,0;1351656,0;1507194,155538;1507194,704068;1029364,1181898;155538,1181898;0,1026360;0,477830;477830,0" o:connectangles="0,0,0,0,0,0,0,0,0" textboxrect="0,0,1507194,1181898"/>
                     <v:textbox inset="2.53958mm,2.53958mm,2.53958mm,2.53958mm">
                       <w:txbxContent>
                         <w:p>
@@ -470,7 +461,7 @@
                     <v:stroke joinstyle="miter"/>
                     <v:path gradientshapeok="t" o:connecttype="rect"/>
                   </v:shapetype>
-                  <v:shape id="Caixa de Texto 4" o:spid="_x0000_s1029" type="#_x0000_t202" style="position:absolute;left:35667;top:14200;width:13392;height:10754;rotation:1260253fd;visibility:visible;mso-wrap-style:square;v-text-anchor:top" o:gfxdata="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" filled="f" stroked="f">
+                  <v:shape id="Caixa de Texto 4" o:spid="_x0000_s1029" type="#_x0000_t202" style="position:absolute;left:36612;top:12508;width:12430;height:12779;rotation:1260253fd;visibility:visible;mso-wrap-style:square;v-text-anchor:top" o:gfxdata="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" filled="f" stroked="f">
                     <v:textbox inset="2.53958mm,2.53958mm,2.53958mm,2.53958mm">
                       <w:txbxContent>
                         <w:p>
@@ -484,17 +475,10 @@
                           </w:pPr>
                           <w:r>
                             <w:rPr>
-                              <w:color w:val="000000"/>
                               <w:sz w:val="24"/>
+                              <w:szCs w:val="24"/>
                             </w:rPr>
-                            <w:t>Dificuldade de manter a consistência de dados e acesso aos mesmos</w:t>
-                          </w:r>
-                          <w:r>
-                            <w:rPr>
-                              <w:color w:val="000000"/>
-                              <w:sz w:val="24"/>
-                            </w:rPr>
-                            <w:t>.</w:t>
+                            <w:t>Baixa produtividade, métodos ultrapassados e a inconsistência de informações</w:t>
                           </w:r>
                         </w:p>
                       </w:txbxContent>
@@ -639,6 +623,8 @@
           </mc:Fallback>
         </mc:AlternateContent>
       </w:r>
+      <w:bookmarkStart w:id="1" w:name="_GoBack"/>
+      <w:bookmarkEnd w:id="1"/>
     </w:p>
     <w:sectPr>
       <w:pgSz w:w="11906" w:h="16838"/>
@@ -667,7 +653,7 @@
       </w:pPr>
     </w:pPrDefault>
   </w:docDefaults>
-  <w:latentStyles w:defLockedState="0" w:defUIPriority="99" w:defSemiHidden="0" w:defUnhideWhenUsed="0" w:defQFormat="0" w:count="377">
+  <w:latentStyles w:defLockedState="0" w:defUIPriority="99" w:defSemiHidden="0" w:defUnhideWhenUsed="0" w:defQFormat="0" w:count="376">
     <w:lsdException w:name="Normal" w:uiPriority="0" w:qFormat="1"/>
     <w:lsdException w:name="heading 1" w:uiPriority="9" w:qFormat="1"/>
     <w:lsdException w:name="heading 2" w:semiHidden="1" w:uiPriority="9" w:unhideWhenUsed="1" w:qFormat="1"/>
@@ -815,8 +801,11 @@
     <w:lsdException w:name="Table 3D effects 3" w:semiHidden="1" w:unhideWhenUsed="1"/>
     <w:lsdException w:name="Table Contemporary" w:semiHidden="1" w:unhideWhenUsed="1"/>
     <w:lsdException w:name="Table Elegant" w:semiHidden="1" w:unhideWhenUsed="1"/>
+    <w:lsdException w:name="Table Professional" w:semiHidden="1" w:unhideWhenUsed="1"/>
     <w:lsdException w:name="Table Subtle 1" w:semiHidden="1" w:unhideWhenUsed="1"/>
     <w:lsdException w:name="Table Subtle 2" w:semiHidden="1" w:unhideWhenUsed="1"/>
+    <w:lsdException w:name="Table Web 1" w:semiHidden="1" w:unhideWhenUsed="1"/>
+    <w:lsdException w:name="Table Web 2" w:semiHidden="1" w:unhideWhenUsed="1"/>
     <w:lsdException w:name="Table Web 3" w:semiHidden="1" w:unhideWhenUsed="1"/>
     <w:lsdException w:name="Balloon Text" w:semiHidden="1" w:unhideWhenUsed="1"/>
     <w:lsdException w:name="Table Grid" w:uiPriority="39"/>
@@ -1041,7 +1030,6 @@
     <w:lsdException w:name="Hashtag" w:semiHidden="1" w:unhideWhenUsed="1"/>
     <w:lsdException w:name="Unresolved Mention" w:semiHidden="1" w:unhideWhenUsed="1"/>
     <w:lsdException w:name="Smart Link" w:semiHidden="1" w:unhideWhenUsed="1"/>
-    <w:lsdException w:name="Smart Link Error" w:semiHidden="1" w:unhideWhenUsed="1"/>
   </w:latentStyles>
   <w:style w:type="paragraph" w:default="1" w:styleId="Normal">
     <w:name w:val="Normal"/>

</xml_diff>